<commit_message>
Add member's Name in the report
</commit_message>
<xml_diff>
--- a/Report/Introduction.docx
+++ b/Report/Introduction.docx
@@ -4,8 +4,9 @@
   <w:body>
     <w:p>
       <w:pPr>
+        <w:jc w:val="center"/>
         <w:rPr>
-          <w:rStyle w:val="eop"/>
+          <w:rStyle w:val="normaltextrun"/>
           <w:rFonts w:ascii="Aptos Display" w:hAnsi="Aptos Display"/>
           <w:color w:val="000000"/>
           <w:sz w:val="56"/>
@@ -27,19 +28,24 @@
     </w:p>
     <w:p>
       <w:pPr>
+        <w:jc w:val="center"/>
         <w:rPr>
           <w:rStyle w:val="eop"/>
-          <w:rFonts w:ascii="Aptos Display" w:hAnsi="Aptos Display"/>
-          <w:color w:val="000000"/>
-          <w:sz w:val="56"/>
-          <w:szCs w:val="56"/>
-          <w:shd w:val="clear" w:color="auto" w:fill="FFFFFF"/>
         </w:rPr>
       </w:pPr>
+      <w:r>
+        <w:rPr>
+          <w:rStyle w:val="eop"/>
+        </w:rPr>
+        <w:t>Amber Xie, Anish Kamalakkannan, Charlie McBride and Jean Warren Bulacan</w:t>
+      </w:r>
     </w:p>
     <w:p>
       <w:pPr>
         <w:pStyle w:val="Heading1"/>
+        <w:rPr>
+          <w:rStyle w:val="eop"/>
+        </w:rPr>
       </w:pPr>
       <w:r>
         <w:rPr>
@@ -48,6 +54,7 @@
         <w:t>Introduction</w:t>
       </w:r>
     </w:p>
+    <w:p/>
     <w:sectPr>
       <w:pgSz w:w="11906" w:h="16838"/>
       <w:pgMar w:top="1440" w:right="1440" w:bottom="1440" w:left="1440" w:header="708" w:footer="708" w:gutter="0"/>
@@ -486,7 +493,6 @@
     <w:next w:val="Normal"/>
     <w:link w:val="Heading2Char"/>
     <w:uiPriority w:val="9"/>
-    <w:semiHidden/>
     <w:unhideWhenUsed/>
     <w:qFormat/>
     <w:rsid w:val="002C30AE"/>
@@ -703,7 +709,6 @@
     <w:basedOn w:val="DefaultParagraphFont"/>
     <w:link w:val="Heading2"/>
     <w:uiPriority w:val="9"/>
-    <w:semiHidden/>
     <w:rsid w:val="002C30AE"/>
     <w:rPr>
       <w:rFonts w:asciiTheme="majorHAnsi" w:eastAsiaTheme="majorEastAsia" w:hAnsiTheme="majorHAnsi" w:cstheme="majorBidi"/>
@@ -1464,20 +1469,20 @@
 </file>
 
 <file path=customXml/item2.xml><?xml version="1.0" encoding="utf-8"?>
+<p:properties xmlns:p="http://schemas.microsoft.com/office/2006/metadata/properties" xmlns:xsi="http://www.w3.org/2001/XMLSchema-instance" xmlns:pc="http://schemas.microsoft.com/office/infopath/2007/PartnerControls">
+  <documentManagement>
+    <_activity xmlns="47ee3115-839b-43e0-9173-ce3d965dddb9" xsi:nil="true"/>
+  </documentManagement>
+</p:properties>
+</file>
+
+<file path=customXml/item3.xml><?xml version="1.0" encoding="utf-8"?>
 <?mso-contentType ?>
 <FormTemplates xmlns="http://schemas.microsoft.com/sharepoint/v3/contenttype/forms">
   <Display>DocumentLibraryForm</Display>
   <Edit>DocumentLibraryForm</Edit>
   <New>DocumentLibraryForm</New>
 </FormTemplates>
-</file>
-
-<file path=customXml/item3.xml><?xml version="1.0" encoding="utf-8"?>
-<p:properties xmlns:p="http://schemas.microsoft.com/office/2006/metadata/properties" xmlns:xsi="http://www.w3.org/2001/XMLSchema-instance" xmlns:pc="http://schemas.microsoft.com/office/infopath/2007/PartnerControls">
-  <documentManagement>
-    <_activity xmlns="47ee3115-839b-43e0-9173-ce3d965dddb9" xsi:nil="true"/>
-  </documentManagement>
-</p:properties>
 </file>
 
 <file path=customXml/itemProps1.xml><?xml version="1.0" encoding="utf-8"?>
@@ -1499,25 +1504,19 @@
 </file>
 
 <file path=customXml/itemProps2.xml><?xml version="1.0" encoding="utf-8"?>
+<ds:datastoreItem xmlns:ds="http://schemas.openxmlformats.org/officeDocument/2006/customXml" ds:itemID="{10D3A978-7AD6-4526-9C65-B5FBC3F85AB7}">
+  <ds:schemaRefs>
+    <ds:schemaRef ds:uri="http://schemas.microsoft.com/office/2006/metadata/properties"/>
+    <ds:schemaRef ds:uri="http://schemas.microsoft.com/office/infopath/2007/PartnerControls"/>
+    <ds:schemaRef ds:uri="47ee3115-839b-43e0-9173-ce3d965dddb9"/>
+  </ds:schemaRefs>
+</ds:datastoreItem>
+</file>
+
+<file path=customXml/itemProps3.xml><?xml version="1.0" encoding="utf-8"?>
 <ds:datastoreItem xmlns:ds="http://schemas.openxmlformats.org/officeDocument/2006/customXml" ds:itemID="{AFE52BA9-9968-4117-AF65-D0D63DEA3790}">
   <ds:schemaRefs>
     <ds:schemaRef ds:uri="http://schemas.microsoft.com/sharepoint/v3/contenttype/forms"/>
   </ds:schemaRefs>
 </ds:datastoreItem>
-</file>
-
-<file path=customXml/itemProps3.xml><?xml version="1.0" encoding="utf-8"?>
-<ds:datastoreItem xmlns:ds="http://schemas.openxmlformats.org/officeDocument/2006/customXml" ds:itemID="{10D3A978-7AD6-4526-9C65-B5FBC3F85AB7}">
-  <ds:schemaRefs>
-    <ds:schemaRef ds:uri="http://www.w3.org/XML/1998/namespace"/>
-    <ds:schemaRef ds:uri="http://purl.org/dc/dcmitype/"/>
-    <ds:schemaRef ds:uri="47ee3115-839b-43e0-9173-ce3d965dddb9"/>
-    <ds:schemaRef ds:uri="http://schemas.microsoft.com/office/infopath/2007/PartnerControls"/>
-    <ds:schemaRef ds:uri="http://purl.org/dc/terms/"/>
-    <ds:schemaRef ds:uri="http://schemas.microsoft.com/office/2006/documentManagement/types"/>
-    <ds:schemaRef ds:uri="http://purl.org/dc/elements/1.1/"/>
-    <ds:schemaRef ds:uri="http://schemas.openxmlformats.org/package/2006/metadata/core-properties"/>
-    <ds:schemaRef ds:uri="http://schemas.microsoft.com/office/2006/metadata/properties"/>
-  </ds:schemaRefs>
-</ds:datastoreItem>
 </file>
</xml_diff>

<commit_message>
some writing of intro
</commit_message>
<xml_diff>
--- a/Report/Introduction.docx
+++ b/Report/Introduction.docx
@@ -54,7 +54,21 @@
         <w:t>Introduction</w:t>
       </w:r>
     </w:p>
-    <w:p/>
+    <w:p>
+      <w:r>
+        <w:t>This report investigates two linear algebra-based approaches to modelling and interpreting high-dimensional image data. The report is divided into two sections corresponding to these tasks, outlining the methods used, results, and relevant visualisations.</w:t>
+      </w:r>
+    </w:p>
+    <w:p>
+      <w:r>
+        <w:t>Part I</w:t>
+      </w:r>
+    </w:p>
+    <w:p>
+      <w:r>
+        <w:t>Part II</w:t>
+      </w:r>
+    </w:p>
     <w:sectPr>
       <w:pgSz w:w="11906" w:h="16838"/>
       <w:pgMar w:top="1440" w:right="1440" w:bottom="1440" w:left="1440" w:header="708" w:footer="708" w:gutter="0"/>
@@ -1469,20 +1483,20 @@
 </file>
 
 <file path=customXml/item2.xml><?xml version="1.0" encoding="utf-8"?>
-<p:properties xmlns:p="http://schemas.microsoft.com/office/2006/metadata/properties" xmlns:xsi="http://www.w3.org/2001/XMLSchema-instance" xmlns:pc="http://schemas.microsoft.com/office/infopath/2007/PartnerControls">
-  <documentManagement>
-    <_activity xmlns="47ee3115-839b-43e0-9173-ce3d965dddb9" xsi:nil="true"/>
-  </documentManagement>
-</p:properties>
-</file>
-
-<file path=customXml/item3.xml><?xml version="1.0" encoding="utf-8"?>
 <?mso-contentType ?>
 <FormTemplates xmlns="http://schemas.microsoft.com/sharepoint/v3/contenttype/forms">
   <Display>DocumentLibraryForm</Display>
   <Edit>DocumentLibraryForm</Edit>
   <New>DocumentLibraryForm</New>
 </FormTemplates>
+</file>
+
+<file path=customXml/item3.xml><?xml version="1.0" encoding="utf-8"?>
+<p:properties xmlns:p="http://schemas.microsoft.com/office/2006/metadata/properties" xmlns:xsi="http://www.w3.org/2001/XMLSchema-instance" xmlns:pc="http://schemas.microsoft.com/office/infopath/2007/PartnerControls">
+  <documentManagement>
+    <_activity xmlns="47ee3115-839b-43e0-9173-ce3d965dddb9" xsi:nil="true"/>
+  </documentManagement>
+</p:properties>
 </file>
 
 <file path=customXml/itemProps1.xml><?xml version="1.0" encoding="utf-8"?>
@@ -1504,6 +1518,14 @@
 </file>
 
 <file path=customXml/itemProps2.xml><?xml version="1.0" encoding="utf-8"?>
+<ds:datastoreItem xmlns:ds="http://schemas.openxmlformats.org/officeDocument/2006/customXml" ds:itemID="{AFE52BA9-9968-4117-AF65-D0D63DEA3790}">
+  <ds:schemaRefs>
+    <ds:schemaRef ds:uri="http://schemas.microsoft.com/sharepoint/v3/contenttype/forms"/>
+  </ds:schemaRefs>
+</ds:datastoreItem>
+</file>
+
+<file path=customXml/itemProps3.xml><?xml version="1.0" encoding="utf-8"?>
 <ds:datastoreItem xmlns:ds="http://schemas.openxmlformats.org/officeDocument/2006/customXml" ds:itemID="{10D3A978-7AD6-4526-9C65-B5FBC3F85AB7}">
   <ds:schemaRefs>
     <ds:schemaRef ds:uri="http://schemas.microsoft.com/office/2006/metadata/properties"/>
@@ -1511,12 +1533,4 @@
     <ds:schemaRef ds:uri="47ee3115-839b-43e0-9173-ce3d965dddb9"/>
   </ds:schemaRefs>
 </ds:datastoreItem>
-</file>
-
-<file path=customXml/itemProps3.xml><?xml version="1.0" encoding="utf-8"?>
-<ds:datastoreItem xmlns:ds="http://schemas.openxmlformats.org/officeDocument/2006/customXml" ds:itemID="{AFE52BA9-9968-4117-AF65-D0D63DEA3790}">
-  <ds:schemaRefs>
-    <ds:schemaRef ds:uri="http://schemas.microsoft.com/sharepoint/v3/contenttype/forms"/>
-  </ds:schemaRefs>
-</ds:datastoreItem>
 </file>
</xml_diff>

<commit_message>
introduce Part I & II
</commit_message>
<xml_diff>
--- a/Report/Introduction.docx
+++ b/Report/Introduction.docx
@@ -55,18 +55,130 @@
       </w:r>
     </w:p>
     <w:p>
+      <w:pPr>
+        <w:rPr>
+          <w:rFonts w:ascii="Arial" w:hAnsi="Arial" w:cs="Arial"/>
+          <w:sz w:val="22"/>
+          <w:szCs w:val="22"/>
+        </w:rPr>
+      </w:pPr>
       <w:r>
+        <w:rPr>
+          <w:rFonts w:ascii="Arial" w:hAnsi="Arial" w:cs="Arial"/>
+          <w:sz w:val="22"/>
+          <w:szCs w:val="22"/>
+        </w:rPr>
         <w:t>This report investigates two linear algebra-based approaches to modelling and interpreting high-dimensional image data. The report is divided into two sections corresponding to these tasks, outlining the methods used, results, and relevant visualisations.</w:t>
       </w:r>
     </w:p>
     <w:p>
+      <w:pPr>
+        <w:rPr>
+          <w:rFonts w:ascii="Arial" w:hAnsi="Arial" w:cs="Arial"/>
+          <w:sz w:val="22"/>
+          <w:szCs w:val="22"/>
+        </w:rPr>
+      </w:pPr>
       <w:r>
+        <w:rPr>
+          <w:rFonts w:ascii="Arial" w:hAnsi="Arial" w:cs="Arial"/>
+          <w:sz w:val="22"/>
+          <w:szCs w:val="22"/>
+        </w:rPr>
         <w:t>Part I</w:t>
+      </w:r>
+      <w:r>
+        <w:rPr>
+          <w:rFonts w:ascii="Arial" w:hAnsi="Arial" w:cs="Arial"/>
+          <w:sz w:val="22"/>
+          <w:szCs w:val="22"/>
+        </w:rPr>
+        <w:t xml:space="preserve"> </w:t>
+      </w:r>
+      <w:r>
+        <w:rPr>
+          <w:rFonts w:ascii="Arial" w:eastAsia="Arial" w:hAnsi="Arial" w:cs="Arial"/>
+          <w:sz w:val="22"/>
+          <w:szCs w:val="22"/>
+        </w:rPr>
+        <w:t xml:space="preserve">focuses on processing diffusion-weighted MRI scans: a common medical imaging technique used to examine soft tissue structures such as the brain. This is done to estimate the diffusion tensor </w:t>
+      </w:r>
+      <m:oMath>
+        <m:r>
+          <w:rPr>
+            <w:rFonts w:ascii="Cambria Math" w:hAnsi="Cambria Math" w:cs="Arial"/>
+            <w:sz w:val="22"/>
+            <w:szCs w:val="22"/>
+          </w:rPr>
+          <m:t>D∈</m:t>
+        </m:r>
+        <m:sSup>
+          <m:sSupPr>
+            <m:ctrlPr>
+              <w:rPr>
+                <w:rFonts w:ascii="Cambria Math" w:hAnsi="Cambria Math" w:cs="Arial"/>
+                <w:sz w:val="22"/>
+                <w:szCs w:val="22"/>
+              </w:rPr>
+            </m:ctrlPr>
+          </m:sSupPr>
+          <m:e>
+            <m:r>
+              <m:rPr>
+                <m:scr m:val="double-struck"/>
+              </m:rPr>
+              <w:rPr>
+                <w:rFonts w:ascii="Cambria Math" w:hAnsi="Cambria Math" w:cs="Arial"/>
+                <w:sz w:val="22"/>
+                <w:szCs w:val="22"/>
+              </w:rPr>
+              <m:t>R</m:t>
+            </m:r>
+          </m:e>
+          <m:sup>
+            <m:r>
+              <w:rPr>
+                <w:rFonts w:ascii="Cambria Math" w:hAnsi="Cambria Math" w:cs="Arial"/>
+                <w:sz w:val="22"/>
+                <w:szCs w:val="22"/>
+              </w:rPr>
+              <m:t>3×3</m:t>
+            </m:r>
+          </m:sup>
+        </m:sSup>
+      </m:oMath>
+      <w:r>
+        <w:rPr>
+          <w:rFonts w:ascii="Arial" w:eastAsia="Arial" w:hAnsi="Arial" w:cs="Arial"/>
+          <w:sz w:val="22"/>
+          <w:szCs w:val="22"/>
+        </w:rPr>
+        <w:t xml:space="preserve">  at each voxel. </w:t>
       </w:r>
     </w:p>
     <w:p>
+      <w:pPr>
+        <w:rPr>
+          <w:rFonts w:ascii="Arial" w:hAnsi="Arial" w:cs="Arial"/>
+          <w:sz w:val="22"/>
+          <w:szCs w:val="22"/>
+        </w:rPr>
+      </w:pPr>
       <w:r>
+        <w:rPr>
+          <w:rFonts w:ascii="Arial" w:hAnsi="Arial" w:cs="Arial"/>
+          <w:sz w:val="22"/>
+          <w:szCs w:val="22"/>
+        </w:rPr>
         <w:t>Part II</w:t>
+      </w:r>
+      <w:r>
+        <w:rPr>
+          <w:rFonts w:ascii="Arial" w:hAnsi="Arial" w:cs="Arial"/>
+          <w:sz w:val="22"/>
+          <w:szCs w:val="22"/>
+        </w:rPr>
+        <w:t xml:space="preserve"> examines a dataset of 1000 greyscale facial images. The reduced singular value decomposition is applied to extract eigenfaces, allowing dimensionality reduction and image reconstruction. </w:t>
       </w:r>
     </w:p>
     <w:sectPr>
@@ -1303,6 +1415,14 @@
 </file>
 
 <file path=customXml/item1.xml><?xml version="1.0" encoding="utf-8"?>
+<p:properties xmlns:p="http://schemas.microsoft.com/office/2006/metadata/properties" xmlns:xsi="http://www.w3.org/2001/XMLSchema-instance" xmlns:pc="http://schemas.microsoft.com/office/infopath/2007/PartnerControls">
+  <documentManagement>
+    <_activity xmlns="47ee3115-839b-43e0-9173-ce3d965dddb9" xsi:nil="true"/>
+  </documentManagement>
+</p:properties>
+</file>
+
+<file path=customXml/item2.xml><?xml version="1.0" encoding="utf-8"?>
 <ct:contentTypeSchema xmlns:ct="http://schemas.microsoft.com/office/2006/metadata/contentType" xmlns:ma="http://schemas.microsoft.com/office/2006/metadata/properties/metaAttributes" ct:_="" ma:_="" ma:contentTypeName="Document" ma:contentTypeID="0x010100111DB2ECB076F64D9C9263E5C166EF19" ma:contentTypeVersion="10" ma:contentTypeDescription="Create a new document." ma:contentTypeScope="" ma:versionID="f73b1e614f85a4d6de33532e5e36cbb0">
   <xsd:schema xmlns:xsd="http://www.w3.org/2001/XMLSchema" xmlns:xs="http://www.w3.org/2001/XMLSchema" xmlns:p="http://schemas.microsoft.com/office/2006/metadata/properties" xmlns:ns3="47ee3115-839b-43e0-9173-ce3d965dddb9" targetNamespace="http://schemas.microsoft.com/office/2006/metadata/properties" ma:root="true" ma:fieldsID="e1f72331641ed351d78b074dd05c1712" ns3:_="">
     <xsd:import namespace="47ee3115-839b-43e0-9173-ce3d965dddb9"/>
@@ -1482,7 +1602,7 @@
 </ct:contentTypeSchema>
 </file>
 
-<file path=customXml/item2.xml><?xml version="1.0" encoding="utf-8"?>
+<file path=customXml/item3.xml><?xml version="1.0" encoding="utf-8"?>
 <?mso-contentType ?>
 <FormTemplates xmlns="http://schemas.microsoft.com/sharepoint/v3/contenttype/forms">
   <Display>DocumentLibraryForm</Display>
@@ -1491,15 +1611,17 @@
 </FormTemplates>
 </file>
 
-<file path=customXml/item3.xml><?xml version="1.0" encoding="utf-8"?>
-<p:properties xmlns:p="http://schemas.microsoft.com/office/2006/metadata/properties" xmlns:xsi="http://www.w3.org/2001/XMLSchema-instance" xmlns:pc="http://schemas.microsoft.com/office/infopath/2007/PartnerControls">
-  <documentManagement>
-    <_activity xmlns="47ee3115-839b-43e0-9173-ce3d965dddb9" xsi:nil="true"/>
-  </documentManagement>
-</p:properties>
+<file path=customXml/itemProps1.xml><?xml version="1.0" encoding="utf-8"?>
+<ds:datastoreItem xmlns:ds="http://schemas.openxmlformats.org/officeDocument/2006/customXml" ds:itemID="{10D3A978-7AD6-4526-9C65-B5FBC3F85AB7}">
+  <ds:schemaRefs>
+    <ds:schemaRef ds:uri="http://schemas.microsoft.com/office/2006/metadata/properties"/>
+    <ds:schemaRef ds:uri="http://schemas.microsoft.com/office/infopath/2007/PartnerControls"/>
+    <ds:schemaRef ds:uri="47ee3115-839b-43e0-9173-ce3d965dddb9"/>
+  </ds:schemaRefs>
+</ds:datastoreItem>
 </file>
 
-<file path=customXml/itemProps1.xml><?xml version="1.0" encoding="utf-8"?>
+<file path=customXml/itemProps2.xml><?xml version="1.0" encoding="utf-8"?>
 <ds:datastoreItem xmlns:ds="http://schemas.openxmlformats.org/officeDocument/2006/customXml" ds:itemID="{DE514CB4-B7FA-4187-A5F3-1AF4B578BD3E}">
   <ds:schemaRefs>
     <ds:schemaRef ds:uri="http://schemas.microsoft.com/office/2006/metadata/contentType"/>
@@ -1517,20 +1639,10 @@
 </ds:datastoreItem>
 </file>
 
-<file path=customXml/itemProps2.xml><?xml version="1.0" encoding="utf-8"?>
+<file path=customXml/itemProps3.xml><?xml version="1.0" encoding="utf-8"?>
 <ds:datastoreItem xmlns:ds="http://schemas.openxmlformats.org/officeDocument/2006/customXml" ds:itemID="{AFE52BA9-9968-4117-AF65-D0D63DEA3790}">
   <ds:schemaRefs>
     <ds:schemaRef ds:uri="http://schemas.microsoft.com/sharepoint/v3/contenttype/forms"/>
   </ds:schemaRefs>
 </ds:datastoreItem>
-</file>
-
-<file path=customXml/itemProps3.xml><?xml version="1.0" encoding="utf-8"?>
-<ds:datastoreItem xmlns:ds="http://schemas.openxmlformats.org/officeDocument/2006/customXml" ds:itemID="{10D3A978-7AD6-4526-9C65-B5FBC3F85AB7}">
-  <ds:schemaRefs>
-    <ds:schemaRef ds:uri="http://schemas.microsoft.com/office/2006/metadata/properties"/>
-    <ds:schemaRef ds:uri="http://schemas.microsoft.com/office/infopath/2007/PartnerControls"/>
-    <ds:schemaRef ds:uri="47ee3115-839b-43e0-9173-ce3d965dddb9"/>
-  </ds:schemaRefs>
-</ds:datastoreItem>
 </file>
</xml_diff>